<commit_message>
Adds chapter 8 with sample for mono
</commit_message>
<xml_diff>
--- a/Chapter 7 - .NET on Rails.docx
+++ b/Chapter 7 - .NET on Rails.docx
@@ -1,6 +1,6 @@
 
 <file path=word/document.xml><?xml version="1.0" encoding="utf-8"?>
-<w:document xmlns:mv="urn:schemas-microsoft-com:mac:vml" xmlns:mo="http://schemas.microsoft.com/office/mac/office/2008/main" xmlns:ve="http://schemas.openxmlformats.org/markup-compatibility/2006" xmlns:o="urn:schemas-microsoft-com:office:office" xmlns:r="http://schemas.openxmlformats.org/officeDocument/2006/relationships" xmlns:m="http://schemas.openxmlformats.org/officeDocument/2006/math" xmlns:v="urn:schemas-microsoft-com:vml" xmlns:w10="urn:schemas-microsoft-com:office:word" xmlns:w="http://schemas.openxmlformats.org/wordprocessingml/2006/main" xmlns:wne="http://schemas.microsoft.com/office/word/2006/wordml" xmlns:wp="http://schemas.openxmlformats.org/drawingml/2006/wordprocessingDrawing">
+<w:document xmlns:mo="http://schemas.microsoft.com/office/mac/office/2008/main" xmlns:ve="http://schemas.openxmlformats.org/markup-compatibility/2006" xmlns:mv="urn:schemas-microsoft-com:mac:vml" xmlns:o="urn:schemas-microsoft-com:office:office" xmlns:r="http://schemas.openxmlformats.org/officeDocument/2006/relationships" xmlns:m="http://schemas.openxmlformats.org/officeDocument/2006/math" xmlns:v="urn:schemas-microsoft-com:vml" xmlns:wp="http://schemas.openxmlformats.org/drawingml/2006/wordprocessingDrawing" xmlns:w10="urn:schemas-microsoft-com:office:word" xmlns:w="http://schemas.openxmlformats.org/wordprocessingml/2006/main" xmlns:wne="http://schemas.microsoft.com/office/word/2006/wordml">
   <w:body>
     <w:p>
       <w:pPr>
@@ -5223,7 +5223,10 @@
         <w:t>ir script/autospec</w:t>
       </w:r>
       <w:r>
-        <w:t>.  When you execute the command it will run all the specs. I will have autospec running 95% of the time when I’m developing rails applications.</w:t>
+        <w:t>.  When you execute the command it will run all the specs. I will have autospec running 95% of the time when I’</w:t>
+      </w:r>
+      <w:r>
+        <w:t>m developing rails applications, the other 5% of the time is when I forgot to start autospec and am about to discover it.</w:t>
       </w:r>
     </w:p>
     <w:p>
@@ -13051,8 +13054,8 @@
 </file>
 
 <file path=word/endnotes.xml><?xml version="1.0" encoding="utf-8"?>
-<w:endnotes xmlns:mv="urn:schemas-microsoft-com:mac:vml" xmlns:mo="http://schemas.microsoft.com/office/mac/office/2008/main" xmlns:ve="http://schemas.openxmlformats.org/markup-compatibility/2006" xmlns:o="urn:schemas-microsoft-com:office:office" xmlns:r="http://schemas.openxmlformats.org/officeDocument/2006/relationships" xmlns:m="http://schemas.openxmlformats.org/officeDocument/2006/math" xmlns:v="urn:schemas-microsoft-com:vml" xmlns:w10="urn:schemas-microsoft-com:office:word" xmlns:w="http://schemas.openxmlformats.org/wordprocessingml/2006/main" xmlns:wne="http://schemas.microsoft.com/office/word/2006/wordml" xmlns:wp="http://schemas.openxmlformats.org/drawingml/2006/wordprocessingDrawing">
-  <w:endnote w:type="separator" w:id="0">
+<w:endnotes xmlns:mo="http://schemas.microsoft.com/office/mac/office/2008/main" xmlns:ve="http://schemas.openxmlformats.org/markup-compatibility/2006" xmlns:mv="urn:schemas-microsoft-com:mac:vml" xmlns:o="urn:schemas-microsoft-com:office:office" xmlns:r="http://schemas.openxmlformats.org/officeDocument/2006/relationships" xmlns:m="http://schemas.openxmlformats.org/officeDocument/2006/math" xmlns:v="urn:schemas-microsoft-com:vml" xmlns:wp="http://schemas.openxmlformats.org/drawingml/2006/wordprocessingDrawing" xmlns:w10="urn:schemas-microsoft-com:office:word" xmlns:w="http://schemas.openxmlformats.org/wordprocessingml/2006/main" xmlns:wne="http://schemas.microsoft.com/office/word/2006/wordml">
+  <w:endnote w:type="separator" w:id="-1">
     <w:p>
       <w:r>
         <w:separator/>
@@ -13060,7 +13063,7 @@
     </w:p>
     <w:p/>
   </w:endnote>
-  <w:endnote w:type="continuationSeparator" w:id="1">
+  <w:endnote w:type="continuationSeparator" w:id="0">
     <w:p>
       <w:r>
         <w:continuationSeparator/>
@@ -13072,7 +13075,7 @@
 </file>
 
 <file path=word/footer1.xml><?xml version="1.0" encoding="utf-8"?>
-<w:ftr xmlns:mv="urn:schemas-microsoft-com:mac:vml" xmlns:mo="http://schemas.microsoft.com/office/mac/office/2008/main" xmlns:ve="http://schemas.openxmlformats.org/markup-compatibility/2006" xmlns:o="urn:schemas-microsoft-com:office:office" xmlns:r="http://schemas.openxmlformats.org/officeDocument/2006/relationships" xmlns:m="http://schemas.openxmlformats.org/officeDocument/2006/math" xmlns:v="urn:schemas-microsoft-com:vml" xmlns:w10="urn:schemas-microsoft-com:office:word" xmlns:w="http://schemas.openxmlformats.org/wordprocessingml/2006/main" xmlns:wne="http://schemas.microsoft.com/office/word/2006/wordml" xmlns:wp="http://schemas.openxmlformats.org/drawingml/2006/wordprocessingDrawing">
+<w:ftr xmlns:mo="http://schemas.microsoft.com/office/mac/office/2008/main" xmlns:ve="http://schemas.openxmlformats.org/markup-compatibility/2006" xmlns:mv="urn:schemas-microsoft-com:mac:vml" xmlns:o="urn:schemas-microsoft-com:office:office" xmlns:r="http://schemas.openxmlformats.org/officeDocument/2006/relationships" xmlns:m="http://schemas.openxmlformats.org/officeDocument/2006/math" xmlns:v="urn:schemas-microsoft-com:vml" xmlns:wp="http://schemas.openxmlformats.org/drawingml/2006/wordprocessingDrawing" xmlns:w10="urn:schemas-microsoft-com:office:word" xmlns:w="http://schemas.openxmlformats.org/wordprocessingml/2006/main" xmlns:wne="http://schemas.microsoft.com/office/word/2006/wordml">
   <w:p>
     <w:pPr>
       <w:pStyle w:val="Body1"/>
@@ -13113,7 +13116,7 @@
 </file>
 
 <file path=word/footer2.xml><?xml version="1.0" encoding="utf-8"?>
-<w:ftr xmlns:mv="urn:schemas-microsoft-com:mac:vml" xmlns:mo="http://schemas.microsoft.com/office/mac/office/2008/main" xmlns:ve="http://schemas.openxmlformats.org/markup-compatibility/2006" xmlns:o="urn:schemas-microsoft-com:office:office" xmlns:r="http://schemas.openxmlformats.org/officeDocument/2006/relationships" xmlns:m="http://schemas.openxmlformats.org/officeDocument/2006/math" xmlns:v="urn:schemas-microsoft-com:vml" xmlns:w10="urn:schemas-microsoft-com:office:word" xmlns:w="http://schemas.openxmlformats.org/wordprocessingml/2006/main" xmlns:wne="http://schemas.microsoft.com/office/word/2006/wordml" xmlns:wp="http://schemas.openxmlformats.org/drawingml/2006/wordprocessingDrawing">
+<w:ftr xmlns:mo="http://schemas.microsoft.com/office/mac/office/2008/main" xmlns:ve="http://schemas.openxmlformats.org/markup-compatibility/2006" xmlns:mv="urn:schemas-microsoft-com:mac:vml" xmlns:o="urn:schemas-microsoft-com:office:office" xmlns:r="http://schemas.openxmlformats.org/officeDocument/2006/relationships" xmlns:m="http://schemas.openxmlformats.org/officeDocument/2006/math" xmlns:v="urn:schemas-microsoft-com:vml" xmlns:wp="http://schemas.openxmlformats.org/drawingml/2006/wordprocessingDrawing" xmlns:w10="urn:schemas-microsoft-com:office:word" xmlns:w="http://schemas.openxmlformats.org/wordprocessingml/2006/main" xmlns:wne="http://schemas.microsoft.com/office/word/2006/wordml">
   <w:p>
     <w:pPr>
       <w:pStyle w:val="Body1"/>
@@ -13154,7 +13157,7 @@
 </file>
 
 <file path=word/footer3.xml><?xml version="1.0" encoding="utf-8"?>
-<w:ftr xmlns:mv="urn:schemas-microsoft-com:mac:vml" xmlns:mo="http://schemas.microsoft.com/office/mac/office/2008/main" xmlns:ve="http://schemas.openxmlformats.org/markup-compatibility/2006" xmlns:o="urn:schemas-microsoft-com:office:office" xmlns:r="http://schemas.openxmlformats.org/officeDocument/2006/relationships" xmlns:m="http://schemas.openxmlformats.org/officeDocument/2006/math" xmlns:v="urn:schemas-microsoft-com:vml" xmlns:w10="urn:schemas-microsoft-com:office:word" xmlns:w="http://schemas.openxmlformats.org/wordprocessingml/2006/main" xmlns:wne="http://schemas.microsoft.com/office/word/2006/wordml" xmlns:wp="http://schemas.openxmlformats.org/drawingml/2006/wordprocessingDrawing">
+<w:ftr xmlns:mo="http://schemas.microsoft.com/office/mac/office/2008/main" xmlns:ve="http://schemas.openxmlformats.org/markup-compatibility/2006" xmlns:mv="urn:schemas-microsoft-com:mac:vml" xmlns:o="urn:schemas-microsoft-com:office:office" xmlns:r="http://schemas.openxmlformats.org/officeDocument/2006/relationships" xmlns:m="http://schemas.openxmlformats.org/officeDocument/2006/math" xmlns:v="urn:schemas-microsoft-com:vml" xmlns:wp="http://schemas.openxmlformats.org/drawingml/2006/wordprocessingDrawing" xmlns:w10="urn:schemas-microsoft-com:office:word" xmlns:w="http://schemas.openxmlformats.org/wordprocessingml/2006/main" xmlns:wne="http://schemas.microsoft.com/office/word/2006/wordml">
   <w:p>
     <w:r>
       <w:pgNum/>
@@ -13164,8 +13167,8 @@
 </file>
 
 <file path=word/footnotes.xml><?xml version="1.0" encoding="utf-8"?>
-<w:footnotes xmlns:mv="urn:schemas-microsoft-com:mac:vml" xmlns:mo="http://schemas.microsoft.com/office/mac/office/2008/main" xmlns:ve="http://schemas.openxmlformats.org/markup-compatibility/2006" xmlns:o="urn:schemas-microsoft-com:office:office" xmlns:r="http://schemas.openxmlformats.org/officeDocument/2006/relationships" xmlns:m="http://schemas.openxmlformats.org/officeDocument/2006/math" xmlns:v="urn:schemas-microsoft-com:vml" xmlns:w10="urn:schemas-microsoft-com:office:word" xmlns:w="http://schemas.openxmlformats.org/wordprocessingml/2006/main" xmlns:wne="http://schemas.microsoft.com/office/word/2006/wordml" xmlns:wp="http://schemas.openxmlformats.org/drawingml/2006/wordprocessingDrawing">
-  <w:footnote w:type="separator" w:id="0">
+<w:footnotes xmlns:mo="http://schemas.microsoft.com/office/mac/office/2008/main" xmlns:ve="http://schemas.openxmlformats.org/markup-compatibility/2006" xmlns:mv="urn:schemas-microsoft-com:mac:vml" xmlns:o="urn:schemas-microsoft-com:office:office" xmlns:r="http://schemas.openxmlformats.org/officeDocument/2006/relationships" xmlns:m="http://schemas.openxmlformats.org/officeDocument/2006/math" xmlns:v="urn:schemas-microsoft-com:vml" xmlns:wp="http://schemas.openxmlformats.org/drawingml/2006/wordprocessingDrawing" xmlns:w10="urn:schemas-microsoft-com:office:word" xmlns:w="http://schemas.openxmlformats.org/wordprocessingml/2006/main" xmlns:wne="http://schemas.microsoft.com/office/word/2006/wordml">
+  <w:footnote w:type="separator" w:id="-1">
     <w:p>
       <w:r>
         <w:separator/>
@@ -13173,7 +13176,7 @@
     </w:p>
     <w:p/>
   </w:footnote>
-  <w:footnote w:type="continuationSeparator" w:id="1">
+  <w:footnote w:type="continuationSeparator" w:id="0">
     <w:p>
       <w:r>
         <w:continuationSeparator/>
@@ -13185,7 +13188,7 @@
 </file>
 
 <file path=word/header1.xml><?xml version="1.0" encoding="utf-8"?>
-<w:hdr xmlns:mv="urn:schemas-microsoft-com:mac:vml" xmlns:mo="http://schemas.microsoft.com/office/mac/office/2008/main" xmlns:ve="http://schemas.openxmlformats.org/markup-compatibility/2006" xmlns:o="urn:schemas-microsoft-com:office:office" xmlns:r="http://schemas.openxmlformats.org/officeDocument/2006/relationships" xmlns:m="http://schemas.openxmlformats.org/officeDocument/2006/math" xmlns:v="urn:schemas-microsoft-com:vml" xmlns:w10="urn:schemas-microsoft-com:office:word" xmlns:w="http://schemas.openxmlformats.org/wordprocessingml/2006/main" xmlns:wne="http://schemas.microsoft.com/office/word/2006/wordml" xmlns:wp="http://schemas.openxmlformats.org/drawingml/2006/wordprocessingDrawing">
+<w:hdr xmlns:mo="http://schemas.microsoft.com/office/mac/office/2008/main" xmlns:ve="http://schemas.openxmlformats.org/markup-compatibility/2006" xmlns:mv="urn:schemas-microsoft-com:mac:vml" xmlns:o="urn:schemas-microsoft-com:office:office" xmlns:r="http://schemas.openxmlformats.org/officeDocument/2006/relationships" xmlns:m="http://schemas.openxmlformats.org/officeDocument/2006/math" xmlns:v="urn:schemas-microsoft-com:vml" xmlns:wp="http://schemas.openxmlformats.org/drawingml/2006/wordprocessingDrawing" xmlns:w10="urn:schemas-microsoft-com:office:word" xmlns:w="http://schemas.openxmlformats.org/wordprocessingml/2006/main" xmlns:wne="http://schemas.microsoft.com/office/word/2006/wordml">
   <w:p>
     <w:pPr>
       <w:pStyle w:val="Body1"/>
@@ -13200,7 +13203,7 @@
         <w:rPr>
           <w:noProof/>
         </w:rPr>
-        <w:t>16</w:t>
+        <w:t>2</w:t>
       </w:r>
     </w:fldSimple>
     <w:r>
@@ -13230,7 +13233,7 @@
         <w:rPr>
           <w:noProof/>
         </w:rPr>
-        <w:t>16/09/2009</w:t>
+        <w:t>18/11/2009</w:t>
       </w:r>
     </w:fldSimple>
   </w:p>
@@ -13238,7 +13241,7 @@
 </file>
 
 <file path=word/header2.xml><?xml version="1.0" encoding="utf-8"?>
-<w:hdr xmlns:mv="urn:schemas-microsoft-com:mac:vml" xmlns:mo="http://schemas.microsoft.com/office/mac/office/2008/main" xmlns:ve="http://schemas.openxmlformats.org/markup-compatibility/2006" xmlns:o="urn:schemas-microsoft-com:office:office" xmlns:r="http://schemas.openxmlformats.org/officeDocument/2006/relationships" xmlns:m="http://schemas.openxmlformats.org/officeDocument/2006/math" xmlns:v="urn:schemas-microsoft-com:vml" xmlns:w10="urn:schemas-microsoft-com:office:word" xmlns:w="http://schemas.openxmlformats.org/wordprocessingml/2006/main" xmlns:wne="http://schemas.microsoft.com/office/word/2006/wordml" xmlns:wp="http://schemas.openxmlformats.org/drawingml/2006/wordprocessingDrawing">
+<w:hdr xmlns:mo="http://schemas.microsoft.com/office/mac/office/2008/main" xmlns:ve="http://schemas.openxmlformats.org/markup-compatibility/2006" xmlns:mv="urn:schemas-microsoft-com:mac:vml" xmlns:o="urn:schemas-microsoft-com:office:office" xmlns:r="http://schemas.openxmlformats.org/officeDocument/2006/relationships" xmlns:m="http://schemas.openxmlformats.org/officeDocument/2006/math" xmlns:v="urn:schemas-microsoft-com:vml" xmlns:wp="http://schemas.openxmlformats.org/drawingml/2006/wordprocessingDrawing" xmlns:w10="urn:schemas-microsoft-com:office:word" xmlns:w="http://schemas.openxmlformats.org/wordprocessingml/2006/main" xmlns:wne="http://schemas.microsoft.com/office/word/2006/wordml">
   <w:p>
     <w:pPr>
       <w:pStyle w:val="Body1"/>
@@ -13277,7 +13280,7 @@
         <w:rPr>
           <w:noProof/>
         </w:rPr>
-        <w:t>15</w:t>
+        <w:t>1</w:t>
       </w:r>
     </w:fldSimple>
   </w:p>
@@ -13285,7 +13288,7 @@
 </file>
 
 <file path=word/numbering.xml><?xml version="1.0" encoding="utf-8"?>
-<w:numbering xmlns:mv="urn:schemas-microsoft-com:mac:vml" xmlns:mo="http://schemas.microsoft.com/office/mac/office/2008/main" xmlns:ve="http://schemas.openxmlformats.org/markup-compatibility/2006" xmlns:o="urn:schemas-microsoft-com:office:office" xmlns:r="http://schemas.openxmlformats.org/officeDocument/2006/relationships" xmlns:m="http://schemas.openxmlformats.org/officeDocument/2006/math" xmlns:v="urn:schemas-microsoft-com:vml" xmlns:w10="urn:schemas-microsoft-com:office:word" xmlns:w="http://schemas.openxmlformats.org/wordprocessingml/2006/main" xmlns:wne="http://schemas.microsoft.com/office/word/2006/wordml" xmlns:wp="http://schemas.openxmlformats.org/drawingml/2006/wordprocessingDrawing">
+<w:numbering xmlns:mo="http://schemas.microsoft.com/office/mac/office/2008/main" xmlns:ve="http://schemas.openxmlformats.org/markup-compatibility/2006" xmlns:mv="urn:schemas-microsoft-com:mac:vml" xmlns:o="urn:schemas-microsoft-com:office:office" xmlns:r="http://schemas.openxmlformats.org/officeDocument/2006/relationships" xmlns:m="http://schemas.openxmlformats.org/officeDocument/2006/math" xmlns:v="urn:schemas-microsoft-com:vml" xmlns:wp="http://schemas.openxmlformats.org/drawingml/2006/wordprocessingDrawing" xmlns:w10="urn:schemas-microsoft-com:office:word" xmlns:w="http://schemas.openxmlformats.org/wordprocessingml/2006/main" xmlns:wne="http://schemas.microsoft.com/office/word/2006/wordml">
   <w:abstractNum w:abstractNumId="0">
     <w:nsid w:val="FFFFFF7C"/>
     <w:multiLevelType w:val="singleLevel"/>
@@ -15687,7 +15690,7 @@
   <w:style w:type="character" w:default="1" w:styleId="DefaultParagraphFont">
     <w:name w:val="Default Paragraph Font"/>
     <w:semiHidden/>
-    <w:rsid w:val="00DC10DB"/>
+    <w:unhideWhenUsed/>
   </w:style>
   <w:style w:type="table" w:default="1" w:styleId="TableNormal">
     <w:name w:val="Normal Table"/>
@@ -15707,7 +15710,7 @@
   <w:style w:type="numbering" w:default="1" w:styleId="NoList">
     <w:name w:val="No List"/>
     <w:semiHidden/>
-    <w:rsid w:val="00DC10DB"/>
+    <w:unhideWhenUsed/>
   </w:style>
   <w:style w:type="paragraph" w:customStyle="1" w:styleId="Body">
     <w:name w:val=".Body"/>

</xml_diff>